<commit_message>
slight modifications to the dev-docs
</commit_message>
<xml_diff>
--- a/dev-docs.docx
+++ b/dev-docs.docx
@@ -2,6 +2,22 @@
 <file path=word/document.xml><?xml version="1.0" encoding="utf-8"?>
 <w:document xmlns:wpc="http://schemas.microsoft.com/office/word/2010/wordprocessingCanvas" xmlns:cx="http://schemas.microsoft.com/office/drawing/2014/chartex" xmlns:cx1="http://schemas.microsoft.com/office/drawing/2015/9/8/chartex" xmlns:cx2="http://schemas.microsoft.com/office/drawing/2015/10/21/chartex" xmlns:cx3="http://schemas.microsoft.com/office/drawing/2016/5/9/chartex" xmlns:cx4="http://schemas.microsoft.com/office/drawing/2016/5/10/chartex" xmlns:cx5="http://schemas.microsoft.com/office/drawing/2016/5/11/chartex" xmlns:cx6="http://schemas.microsoft.com/office/drawing/2016/5/12/chartex" xmlns:cx7="http://schemas.microsoft.com/office/drawing/2016/5/13/chartex" xmlns:cx8="http://schemas.microsoft.com/office/drawing/2016/5/14/chartex" xmlns:mc="http://schemas.openxmlformats.org/markup-compatibility/2006" xmlns:aink="http://schemas.microsoft.com/office/drawing/2016/ink" xmlns:am3d="http://schemas.microsoft.com/office/drawing/2017/model3d" xmlns:o="urn:schemas-microsoft-com:office:office" xmlns:r="http://schemas.openxmlformats.org/officeDocument/2006/relationships" xmlns:m="http://schemas.openxmlformats.org/officeDocument/2006/math" xmlns:v="urn:schemas-microsoft-com:vml" xmlns:wp14="http://schemas.microsoft.com/office/word/2010/wordprocessingDrawing" xmlns:wp="http://schemas.openxmlformats.org/drawingml/2006/wordprocessingDrawing" xmlns:w10="urn:schemas-microsoft-com:office:word" xmlns:w="http://schemas.openxmlformats.org/wordprocessingml/2006/main" xmlns:w14="http://schemas.microsoft.com/office/word/2010/wordml" xmlns:w15="http://schemas.microsoft.com/office/word/2012/wordml" xmlns:w16cex="http://schemas.microsoft.com/office/word/2018/wordml/cex" xmlns:w16cid="http://schemas.microsoft.com/office/word/2016/wordml/cid" xmlns:w16="http://schemas.microsoft.com/office/word/2018/wordml" xmlns:w16se="http://schemas.microsoft.com/office/word/2015/wordml/symex" xmlns:wpg="http://schemas.microsoft.com/office/word/2010/wordprocessingGroup" xmlns:wpi="http://schemas.microsoft.com/office/word/2010/wordprocessingInk" xmlns:wne="http://schemas.microsoft.com/office/word/2006/wordml" xmlns:wps="http://schemas.microsoft.com/office/word/2010/wordprocessingShape" mc:Ignorable="w14 w15 w16se w16cid w16 w16cex wp14">
   <w:body>
+    <w:p>
+      <w:pPr>
+        <w:pStyle w:val="Title"/>
+      </w:pPr>
+      <w:r>
+        <w:t>Compiler implementation using ANTLR</w:t>
+      </w:r>
+    </w:p>
+    <w:p>
+      <w:pPr>
+        <w:pStyle w:val="Subtitle"/>
+      </w:pPr>
+      <w:r>
+        <w:t>Internship at the University of Klagenfurt</w:t>
+      </w:r>
+    </w:p>
     <w:p>
       <w:pPr>
         <w:pStyle w:val="Heading1"/>
@@ -63,7 +79,7 @@
                     <pic:cNvPicPr/>
                   </pic:nvPicPr>
                   <pic:blipFill>
-                    <a:blip r:embed="rId6">
+                    <a:blip r:embed="rId8">
                       <a:extLst>
                         <a:ext uri="{28A0092B-C50C-407E-A947-70E740481C1C}">
                           <a14:useLocalDpi xmlns:a14="http://schemas.microsoft.com/office/drawing/2010/main" val="0"/>
@@ -526,7 +542,7 @@
                     <pic:cNvPicPr/>
                   </pic:nvPicPr>
                   <pic:blipFill>
-                    <a:blip r:embed="rId7">
+                    <a:blip r:embed="rId9">
                       <a:extLst>
                         <a:ext uri="{28A0092B-C50C-407E-A947-70E740481C1C}">
                           <a14:useLocalDpi xmlns:a14="http://schemas.microsoft.com/office/drawing/2010/main" val="0"/>
@@ -604,7 +620,13 @@
     </w:p>
     <w:p>
       <w:r>
-        <w:t>ANTLR allows you to write left-recursive rules which are automatically resolved in right-recursive rules with operator precedence (top to bottom) when the parser is generated. It also has some built-in language independent lexer actions like `skip` which automatically skips tokens of the given type</w:t>
+        <w:t>ANTLR allows you to write left-recursive rules which are automatically resolved in</w:t>
+      </w:r>
+      <w:r>
+        <w:t>to</w:t>
+      </w:r>
+      <w:r>
+        <w:t xml:space="preserve"> right-recursive rules with operator precedence (top to bottom) when the parser is generated. It also has some built-in language independent lexer actions like `skip` which automatically skips tokens of the given type</w:t>
       </w:r>
       <w:r>
         <w:t xml:space="preserve">. </w:t>
@@ -618,7 +640,13 @@
       </w:r>
       <w:proofErr w:type="spellEnd"/>
       <w:r>
-        <w:t xml:space="preserve">, which can show you token-streams and parse-trees for any input for your parser. This is a </w:t>
+        <w:t>, which can show you token-streams and parse-trees for any input for your parser. This is a</w:t>
+      </w:r>
+      <w:r>
+        <w:t xml:space="preserve"> great</w:t>
+      </w:r>
+      <w:r>
+        <w:t xml:space="preserve"> </w:t>
       </w:r>
       <w:r>
         <w:t>way to</w:t>
@@ -630,10 +658,34 @@
         <w:t xml:space="preserve">the </w:t>
       </w:r>
       <w:r>
-        <w:t>information of where you are at the parse-tree.</w:t>
-      </w:r>
-      <w:r>
-        <w:t xml:space="preserve"> ANTLR has built in error recovery and uses their own Adaptive LL* algorithm for the parsing, which works for any grammar according to their paper about it. </w:t>
+        <w:t>information of where you are at the parse-tree</w:t>
+      </w:r>
+      <w:r>
+        <w:t xml:space="preserve"> when traversing it</w:t>
+      </w:r>
+      <w:r>
+        <w:t>.</w:t>
+      </w:r>
+      <w:r>
+        <w:t xml:space="preserve"> ANTLR has </w:t>
+      </w:r>
+      <w:r>
+        <w:t xml:space="preserve">a </w:t>
+      </w:r>
+      <w:r>
+        <w:t>built</w:t>
+      </w:r>
+      <w:r>
+        <w:t>-</w:t>
+      </w:r>
+      <w:r>
+        <w:t>in error recovery and uses their own Adaptive LL* algorithm for the parsing, which works for any gramm</w:t>
+      </w:r>
+      <w:r>
+        <w:t>ar</w:t>
+      </w:r>
+      <w:r>
+        <w:t xml:space="preserve">. </w:t>
       </w:r>
     </w:p>
     <w:p>
@@ -659,7 +711,25 @@
         <w:t xml:space="preserve">with children of which only one is not null, </w:t>
       </w:r>
       <w:r>
-        <w:t>and when the alternatives are names it uses inheritance.  There are lots of ways to interact with different types of child-nodes which is more annoying than helpful. They should have sticked with one way of accessing child-nodes.</w:t>
+        <w:t>and when the alternatives are name</w:t>
+      </w:r>
+      <w:r>
+        <w:t>d</w:t>
+      </w:r>
+      <w:r>
+        <w:t xml:space="preserve"> it uses inheritance.  There are lots of ways to interact with </w:t>
+      </w:r>
+      <w:r>
+        <w:t>(</w:t>
+      </w:r>
+      <w:r>
+        <w:t>different types of</w:t>
+      </w:r>
+      <w:r>
+        <w:t>)</w:t>
+      </w:r>
+      <w:r>
+        <w:t xml:space="preserve"> child-nodes which is more annoying than helpful. They should have sticked with one way of accessing child-nodes.</w:t>
       </w:r>
       <w:r>
         <w:br w:type="page"/>
@@ -741,7 +811,7 @@
                     <pic:cNvPicPr/>
                   </pic:nvPicPr>
                   <pic:blipFill>
-                    <a:blip r:embed="rId8">
+                    <a:blip r:embed="rId10">
                       <a:extLst>
                         <a:ext uri="{28A0092B-C50C-407E-A947-70E740481C1C}">
                           <a14:useLocalDpi xmlns:a14="http://schemas.microsoft.com/office/drawing/2010/main" val="0"/>
@@ -827,10 +897,7 @@
         <w:t xml:space="preserve">traverses the parse tree and </w:t>
       </w:r>
       <w:r>
-        <w:t>c</w:t>
-      </w:r>
-      <w:r>
-        <w:t xml:space="preserve">reates a </w:t>
+        <w:t xml:space="preserve">creates a </w:t>
       </w:r>
       <w:proofErr w:type="spellStart"/>
       <w:r>
@@ -838,25 +905,7 @@
       </w:r>
       <w:proofErr w:type="spellEnd"/>
       <w:r>
-        <w:t>, with which it checks that every identifier is declared</w:t>
-      </w:r>
-      <w:r>
-        <w:t xml:space="preserve"> </w:t>
-      </w:r>
-      <w:r>
-        <w:t>and used correctly according to its type and semantics.</w:t>
-      </w:r>
-      <w:r>
-        <w:t xml:space="preserve"> </w:t>
-      </w:r>
-      <w:r>
-        <w:t>It also computes constant expressions and stores those in th</w:t>
-      </w:r>
-      <w:r>
-        <w:t>at</w:t>
-      </w:r>
-      <w:r>
-        <w:t xml:space="preserve"> </w:t>
+        <w:t xml:space="preserve">, with which it checks that every identifier is declared and used correctly according to its type and semantics. It also computes constant expressions and stores those in that </w:t>
       </w:r>
       <w:proofErr w:type="spellStart"/>
       <w:r>
@@ -864,34 +913,7 @@
       </w:r>
       <w:proofErr w:type="spellEnd"/>
       <w:r>
-        <w:t>.</w:t>
-      </w:r>
-      <w:r>
-        <w:t xml:space="preserve"> </w:t>
-      </w:r>
-      <w:r>
-        <w:t>When the analyser detects an error, it is added to the list of errors and skips to the next statement to continue</w:t>
-      </w:r>
-      <w:r>
-        <w:t xml:space="preserve"> </w:t>
-      </w:r>
-      <w:r>
-        <w:t>its</w:t>
-      </w:r>
-      <w:r>
-        <w:t xml:space="preserve"> </w:t>
-      </w:r>
-      <w:r>
-        <w:t>checks</w:t>
-      </w:r>
-      <w:r>
-        <w:t xml:space="preserve"> </w:t>
-      </w:r>
-      <w:r>
-        <w:t>there.</w:t>
-      </w:r>
-      <w:r>
-        <w:t xml:space="preserve"> The </w:t>
+        <w:t xml:space="preserve">. When the analyser detects an error, it is added to the list of errors and skips to the next statement to continue its checks there. The </w:t>
       </w:r>
       <w:proofErr w:type="spellStart"/>
       <w:r>
@@ -938,7 +960,7 @@
                     <pic:cNvPicPr/>
                   </pic:nvPicPr>
                   <pic:blipFill>
-                    <a:blip r:embed="rId9">
+                    <a:blip r:embed="rId11">
                       <a:extLst>
                         <a:ext uri="{28A0092B-C50C-407E-A947-70E740481C1C}">
                           <a14:useLocalDpi xmlns:a14="http://schemas.microsoft.com/office/drawing/2010/main" val="0"/>
@@ -1002,7 +1024,21 @@
           <w:i/>
           <w:iCs/>
         </w:rPr>
-        <w:t xml:space="preserve"> is implemented as a tree to extend its lifetime to all passes instead of 1 pass. If it were a stack, every pass would need to rebuild it since a stack can only store the symbols of the current active scopes instead of all scopes.</w:t>
+        <w:t xml:space="preserve"> is implemented as a tree to extend its lifetime to all passes instead of </w:t>
+      </w:r>
+      <w:r>
+        <w:rPr>
+          <w:i/>
+          <w:iCs/>
+        </w:rPr>
+        <w:t>one</w:t>
+      </w:r>
+      <w:r>
+        <w:rPr>
+          <w:i/>
+          <w:iCs/>
+        </w:rPr>
+        <w:t xml:space="preserve"> pass. If it were a stack, every pass would need to rebuild it since a stack can only store the symbols of the current active scopes instead of all scopes.</w:t>
       </w:r>
     </w:p>
     <w:p>
@@ -1214,7 +1250,7 @@
                     <pic:cNvPicPr/>
                   </pic:nvPicPr>
                   <pic:blipFill>
-                    <a:blip r:embed="rId10">
+                    <a:blip r:embed="rId12">
                       <a:extLst>
                         <a:ext uri="{28A0092B-C50C-407E-A947-70E740481C1C}">
                           <a14:useLocalDpi xmlns:a14="http://schemas.microsoft.com/office/drawing/2010/main" val="0"/>
@@ -1609,6 +1645,8 @@
       </w:r>
     </w:p>
     <w:sectPr>
+      <w:headerReference w:type="default" r:id="rId13"/>
+      <w:footerReference w:type="default" r:id="rId14"/>
       <w:pgSz w:w="11906" w:h="16838"/>
       <w:pgMar w:top="1440" w:right="1440" w:bottom="1440" w:left="1440" w:header="708" w:footer="708" w:gutter="0"/>
       <w:cols w:space="708"/>
@@ -1616,6 +1654,362 @@
     </w:sectPr>
   </w:body>
 </w:document>
+</file>
+
+<file path=word/endnotes.xml><?xml version="1.0" encoding="utf-8"?>
+<w:endnotes xmlns:wpc="http://schemas.microsoft.com/office/word/2010/wordprocessingCanvas" xmlns:cx="http://schemas.microsoft.com/office/drawing/2014/chartex" xmlns:cx1="http://schemas.microsoft.com/office/drawing/2015/9/8/chartex" xmlns:cx2="http://schemas.microsoft.com/office/drawing/2015/10/21/chartex" xmlns:cx3="http://schemas.microsoft.com/office/drawing/2016/5/9/chartex" xmlns:cx4="http://schemas.microsoft.com/office/drawing/2016/5/10/chartex" xmlns:cx5="http://schemas.microsoft.com/office/drawing/2016/5/11/chartex" xmlns:cx6="http://schemas.microsoft.com/office/drawing/2016/5/12/chartex" xmlns:cx7="http://schemas.microsoft.com/office/drawing/2016/5/13/chartex" xmlns:cx8="http://schemas.microsoft.com/office/drawing/2016/5/14/chartex" xmlns:mc="http://schemas.openxmlformats.org/markup-compatibility/2006" xmlns:aink="http://schemas.microsoft.com/office/drawing/2016/ink" xmlns:am3d="http://schemas.microsoft.com/office/drawing/2017/model3d" xmlns:o="urn:schemas-microsoft-com:office:office" xmlns:r="http://schemas.openxmlformats.org/officeDocument/2006/relationships" xmlns:m="http://schemas.openxmlformats.org/officeDocument/2006/math" xmlns:v="urn:schemas-microsoft-com:vml" xmlns:wp14="http://schemas.microsoft.com/office/word/2010/wordprocessingDrawing" xmlns:wp="http://schemas.openxmlformats.org/drawingml/2006/wordprocessingDrawing" xmlns:w10="urn:schemas-microsoft-com:office:word" xmlns:w="http://schemas.openxmlformats.org/wordprocessingml/2006/main" xmlns:w14="http://schemas.microsoft.com/office/word/2010/wordml" xmlns:w15="http://schemas.microsoft.com/office/word/2012/wordml" xmlns:w16cex="http://schemas.microsoft.com/office/word/2018/wordml/cex" xmlns:w16cid="http://schemas.microsoft.com/office/word/2016/wordml/cid" xmlns:w16="http://schemas.microsoft.com/office/word/2018/wordml" xmlns:w16se="http://schemas.microsoft.com/office/word/2015/wordml/symex" xmlns:wpg="http://schemas.microsoft.com/office/word/2010/wordprocessingGroup" xmlns:wpi="http://schemas.microsoft.com/office/word/2010/wordprocessingInk" xmlns:wne="http://schemas.microsoft.com/office/word/2006/wordml" xmlns:wps="http://schemas.microsoft.com/office/word/2010/wordprocessingShape" mc:Ignorable="w14 w15 w16se w16cid w16 w16cex wp14">
+  <w:endnote w:type="separator" w:id="-1">
+    <w:p>
+      <w:pPr>
+        <w:spacing w:after="0" w:line="240" w:lineRule="auto"/>
+      </w:pPr>
+      <w:r>
+        <w:separator/>
+      </w:r>
+    </w:p>
+  </w:endnote>
+  <w:endnote w:type="continuationSeparator" w:id="0">
+    <w:p>
+      <w:pPr>
+        <w:spacing w:after="0" w:line="240" w:lineRule="auto"/>
+      </w:pPr>
+      <w:r>
+        <w:continuationSeparator/>
+      </w:r>
+    </w:p>
+  </w:endnote>
+</w:endnotes>
+</file>
+
+<file path=word/footer1.xml><?xml version="1.0" encoding="utf-8"?>
+<w:ftr xmlns:wpc="http://schemas.microsoft.com/office/word/2010/wordprocessingCanvas" xmlns:cx="http://schemas.microsoft.com/office/drawing/2014/chartex" xmlns:cx1="http://schemas.microsoft.com/office/drawing/2015/9/8/chartex" xmlns:cx2="http://schemas.microsoft.com/office/drawing/2015/10/21/chartex" xmlns:cx3="http://schemas.microsoft.com/office/drawing/2016/5/9/chartex" xmlns:cx4="http://schemas.microsoft.com/office/drawing/2016/5/10/chartex" xmlns:cx5="http://schemas.microsoft.com/office/drawing/2016/5/11/chartex" xmlns:cx6="http://schemas.microsoft.com/office/drawing/2016/5/12/chartex" xmlns:cx7="http://schemas.microsoft.com/office/drawing/2016/5/13/chartex" xmlns:cx8="http://schemas.microsoft.com/office/drawing/2016/5/14/chartex" xmlns:mc="http://schemas.openxmlformats.org/markup-compatibility/2006" xmlns:aink="http://schemas.microsoft.com/office/drawing/2016/ink" xmlns:am3d="http://schemas.microsoft.com/office/drawing/2017/model3d" xmlns:o="urn:schemas-microsoft-com:office:office" xmlns:r="http://schemas.openxmlformats.org/officeDocument/2006/relationships" xmlns:m="http://schemas.openxmlformats.org/officeDocument/2006/math" xmlns:v="urn:schemas-microsoft-com:vml" xmlns:wp14="http://schemas.microsoft.com/office/word/2010/wordprocessingDrawing" xmlns:wp="http://schemas.openxmlformats.org/drawingml/2006/wordprocessingDrawing" xmlns:w10="urn:schemas-microsoft-com:office:word" xmlns:w="http://schemas.openxmlformats.org/wordprocessingml/2006/main" xmlns:w14="http://schemas.microsoft.com/office/word/2010/wordml" xmlns:w15="http://schemas.microsoft.com/office/word/2012/wordml" xmlns:w16cex="http://schemas.microsoft.com/office/word/2018/wordml/cex" xmlns:w16cid="http://schemas.microsoft.com/office/word/2016/wordml/cid" xmlns:w16="http://schemas.microsoft.com/office/word/2018/wordml" xmlns:w16se="http://schemas.microsoft.com/office/word/2015/wordml/symex" xmlns:wpg="http://schemas.microsoft.com/office/word/2010/wordprocessingGroup" xmlns:wpi="http://schemas.microsoft.com/office/word/2010/wordprocessingInk" xmlns:wne="http://schemas.microsoft.com/office/word/2006/wordml" xmlns:wps="http://schemas.microsoft.com/office/word/2010/wordprocessingShape" mc:Ignorable="w14 w15 w16se w16cid w16 w16cex wp14">
+  <w:sdt>
+    <w:sdtPr>
+      <w:id w:val="-2139088986"/>
+      <w:docPartObj>
+        <w:docPartGallery w:val="Page Numbers (Bottom of Page)"/>
+        <w:docPartUnique/>
+      </w:docPartObj>
+    </w:sdtPr>
+    <w:sdtContent>
+      <w:p>
+        <w:pPr>
+          <w:pStyle w:val="Footer"/>
+        </w:pPr>
+        <w:r>
+          <w:rPr>
+            <w:noProof/>
+          </w:rPr>
+          <mc:AlternateContent>
+            <mc:Choice Requires="wpg">
+              <w:drawing>
+                <wp:anchor distT="0" distB="0" distL="114300" distR="114300" simplePos="0" relativeHeight="251659264" behindDoc="0" locked="0" layoutInCell="1" allowOverlap="1" wp14:anchorId="3B6DE839" wp14:editId="6761D4AF">
+                  <wp:simplePos x="0" y="0"/>
+                  <wp:positionH relativeFrom="page">
+                    <wp:align>center</wp:align>
+                  </wp:positionH>
+                  <wp:positionV relativeFrom="bottomMargin">
+                    <wp:align>center</wp:align>
+                  </wp:positionV>
+                  <wp:extent cx="7753350" cy="190500"/>
+                  <wp:effectExtent l="9525" t="9525" r="9525" b="0"/>
+                  <wp:wrapNone/>
+                  <wp:docPr id="6" name="Group 6"/>
+                  <wp:cNvGraphicFramePr>
+                    <a:graphicFrameLocks xmlns:a="http://schemas.openxmlformats.org/drawingml/2006/main"/>
+                  </wp:cNvGraphicFramePr>
+                  <a:graphic xmlns:a="http://schemas.openxmlformats.org/drawingml/2006/main">
+                    <a:graphicData uri="http://schemas.microsoft.com/office/word/2010/wordprocessingGroup">
+                      <wpg:wgp>
+                        <wpg:cNvGrpSpPr>
+                          <a:grpSpLocks/>
+                        </wpg:cNvGrpSpPr>
+                        <wpg:grpSpPr bwMode="auto">
+                          <a:xfrm>
+                            <a:off x="0" y="0"/>
+                            <a:ext cx="7753350" cy="190500"/>
+                            <a:chOff x="0" y="14970"/>
+                            <a:chExt cx="12255" cy="300"/>
+                          </a:xfrm>
+                        </wpg:grpSpPr>
+                        <wps:wsp>
+                          <wps:cNvPr id="7" name="Text Box 25"/>
+                          <wps:cNvSpPr txBox="1">
+                            <a:spLocks noChangeArrowheads="1"/>
+                          </wps:cNvSpPr>
+                          <wps:spPr bwMode="auto">
+                            <a:xfrm>
+                              <a:off x="10803" y="14982"/>
+                              <a:ext cx="659" cy="288"/>
+                            </a:xfrm>
+                            <a:prstGeom prst="rect">
+                              <a:avLst/>
+                            </a:prstGeom>
+                            <a:noFill/>
+                            <a:ln>
+                              <a:noFill/>
+                            </a:ln>
+                            <a:extLst>
+                              <a:ext uri="{909E8E84-426E-40DD-AFC4-6F175D3DCCD1}">
+                                <a14:hiddenFill xmlns:a14="http://schemas.microsoft.com/office/drawing/2010/main">
+                                  <a:solidFill>
+                                    <a:srgbClr val="FFFFFF"/>
+                                  </a:solidFill>
+                                </a14:hiddenFill>
+                              </a:ext>
+                              <a:ext uri="{91240B29-F687-4F45-9708-019B960494DF}">
+                                <a14:hiddenLine xmlns:a14="http://schemas.microsoft.com/office/drawing/2010/main" w="9525">
+                                  <a:solidFill>
+                                    <a:srgbClr val="000000"/>
+                                  </a:solidFill>
+                                  <a:miter lim="800000"/>
+                                  <a:headEnd/>
+                                  <a:tailEnd/>
+                                </a14:hiddenLine>
+                              </a:ext>
+                            </a:extLst>
+                          </wps:spPr>
+                          <wps:txbx>
+                            <w:txbxContent>
+                              <w:p>
+                                <w:pPr>
+                                  <w:jc w:val="center"/>
+                                </w:pPr>
+                                <w:r>
+                                  <w:fldChar w:fldCharType="begin"/>
+                                </w:r>
+                                <w:r>
+                                  <w:instrText xml:space="preserve"> PAGE    \* MERGEFORMAT </w:instrText>
+                                </w:r>
+                                <w:r>
+                                  <w:fldChar w:fldCharType="separate"/>
+                                </w:r>
+                                <w:r>
+                                  <w:rPr>
+                                    <w:noProof/>
+                                    <w:color w:val="8C8C8C" w:themeColor="background1" w:themeShade="8C"/>
+                                  </w:rPr>
+                                  <w:t>2</w:t>
+                                </w:r>
+                                <w:r>
+                                  <w:rPr>
+                                    <w:noProof/>
+                                    <w:color w:val="8C8C8C" w:themeColor="background1" w:themeShade="8C"/>
+                                  </w:rPr>
+                                  <w:fldChar w:fldCharType="end"/>
+                                </w:r>
+                              </w:p>
+                            </w:txbxContent>
+                          </wps:txbx>
+                          <wps:bodyPr rot="0" vert="horz" wrap="square" lIns="0" tIns="0" rIns="0" bIns="0" anchor="t" anchorCtr="0" upright="1">
+                            <a:noAutofit/>
+                          </wps:bodyPr>
+                        </wps:wsp>
+                        <wpg:grpSp>
+                          <wpg:cNvPr id="8" name="Group 31"/>
+                          <wpg:cNvGrpSpPr>
+                            <a:grpSpLocks/>
+                          </wpg:cNvGrpSpPr>
+                          <wpg:grpSpPr bwMode="auto">
+                            <a:xfrm flipH="1">
+                              <a:off x="0" y="14970"/>
+                              <a:ext cx="12255" cy="230"/>
+                              <a:chOff x="-8" y="14978"/>
+                              <a:chExt cx="12255" cy="230"/>
+                            </a:xfrm>
+                          </wpg:grpSpPr>
+                          <wps:wsp>
+                            <wps:cNvPr id="9" name="AutoShape 27"/>
+                            <wps:cNvCnPr>
+                              <a:cxnSpLocks noChangeShapeType="1"/>
+                            </wps:cNvCnPr>
+                            <wps:spPr bwMode="auto">
+                              <a:xfrm flipV="1">
+                                <a:off x="-8" y="14978"/>
+                                <a:ext cx="1260" cy="230"/>
+                              </a:xfrm>
+                              <a:prstGeom prst="bentConnector3">
+                                <a:avLst>
+                                  <a:gd name="adj1" fmla="val 50000"/>
+                                </a:avLst>
+                              </a:prstGeom>
+                              <a:noFill/>
+                              <a:ln w="9525">
+                                <a:solidFill>
+                                  <a:srgbClr val="A5A5A5"/>
+                                </a:solidFill>
+                                <a:miter lim="800000"/>
+                                <a:headEnd/>
+                                <a:tailEnd/>
+                              </a:ln>
+                              <a:extLst>
+                                <a:ext uri="{909E8E84-426E-40DD-AFC4-6F175D3DCCD1}">
+                                  <a14:hiddenFill xmlns:a14="http://schemas.microsoft.com/office/drawing/2010/main">
+                                    <a:noFill/>
+                                  </a14:hiddenFill>
+                                </a:ext>
+                              </a:extLst>
+                            </wps:spPr>
+                            <wps:bodyPr/>
+                          </wps:wsp>
+                          <wps:wsp>
+                            <wps:cNvPr id="10" name="AutoShape 28"/>
+                            <wps:cNvCnPr>
+                              <a:cxnSpLocks noChangeShapeType="1"/>
+                            </wps:cNvCnPr>
+                            <wps:spPr bwMode="auto">
+                              <a:xfrm rot="10800000">
+                                <a:off x="1252" y="14978"/>
+                                <a:ext cx="10995" cy="230"/>
+                              </a:xfrm>
+                              <a:prstGeom prst="bentConnector3">
+                                <a:avLst>
+                                  <a:gd name="adj1" fmla="val 96778"/>
+                                </a:avLst>
+                              </a:prstGeom>
+                              <a:noFill/>
+                              <a:ln w="9525">
+                                <a:solidFill>
+                                  <a:srgbClr val="A5A5A5"/>
+                                </a:solidFill>
+                                <a:miter lim="800000"/>
+                                <a:headEnd/>
+                                <a:tailEnd/>
+                              </a:ln>
+                              <a:extLst>
+                                <a:ext uri="{909E8E84-426E-40DD-AFC4-6F175D3DCCD1}">
+                                  <a14:hiddenFill xmlns:a14="http://schemas.microsoft.com/office/drawing/2010/main">
+                                    <a:noFill/>
+                                  </a14:hiddenFill>
+                                </a:ext>
+                              </a:extLst>
+                            </wps:spPr>
+                            <wps:bodyPr/>
+                          </wps:wsp>
+                        </wpg:grpSp>
+                      </wpg:wgp>
+                    </a:graphicData>
+                  </a:graphic>
+                  <wp14:sizeRelH relativeFrom="page">
+                    <wp14:pctWidth>100000</wp14:pctWidth>
+                  </wp14:sizeRelH>
+                  <wp14:sizeRelV relativeFrom="page">
+                    <wp14:pctHeight>0</wp14:pctHeight>
+                  </wp14:sizeRelV>
+                </wp:anchor>
+              </w:drawing>
+            </mc:Choice>
+            <mc:Fallback>
+              <w:pict>
+                <v:group w14:anchorId="3B6DE839" id="Group 6" o:spid="_x0000_s1026" style="position:absolute;left:0;text-align:left;margin-left:0;margin-top:0;width:610.5pt;height:15pt;z-index:251659264;mso-width-percent:1000;mso-position-horizontal:center;mso-position-horizontal-relative:page;mso-position-vertical:center;mso-position-vertical-relative:bottom-margin-area;mso-width-percent:1000" coordorigin=",14970" coordsize="12255,300" o:gfxdata="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">
+                  <v:shapetype id="_x0000_t202" coordsize="21600,21600" o:spt="202" path="m,l,21600r21600,l21600,xe">
+                    <v:stroke joinstyle="miter"/>
+                    <v:path gradientshapeok="t" o:connecttype="rect"/>
+                  </v:shapetype>
+                  <v:shape id="Text Box 25" o:spid="_x0000_s1027" type="#_x0000_t202" style="position:absolute;left:10803;top:14982;width:659;height:288;visibility:visible;mso-wrap-style:square;v-text-anchor:top" o:gfxdata="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" filled="f" stroked="f">
+                    <v:textbox inset="0,0,0,0">
+                      <w:txbxContent>
+                        <w:p>
+                          <w:pPr>
+                            <w:jc w:val="center"/>
+                          </w:pPr>
+                          <w:r>
+                            <w:fldChar w:fldCharType="begin"/>
+                          </w:r>
+                          <w:r>
+                            <w:instrText xml:space="preserve"> PAGE    \* MERGEFORMAT </w:instrText>
+                          </w:r>
+                          <w:r>
+                            <w:fldChar w:fldCharType="separate"/>
+                          </w:r>
+                          <w:r>
+                            <w:rPr>
+                              <w:noProof/>
+                              <w:color w:val="8C8C8C" w:themeColor="background1" w:themeShade="8C"/>
+                            </w:rPr>
+                            <w:t>2</w:t>
+                          </w:r>
+                          <w:r>
+                            <w:rPr>
+                              <w:noProof/>
+                              <w:color w:val="8C8C8C" w:themeColor="background1" w:themeShade="8C"/>
+                            </w:rPr>
+                            <w:fldChar w:fldCharType="end"/>
+                          </w:r>
+                        </w:p>
+                      </w:txbxContent>
+                    </v:textbox>
+                  </v:shape>
+                  <v:group id="Group 31" o:spid="_x0000_s1028" style="position:absolute;top:14970;width:12255;height:230;flip:x" coordorigin="-8,14978" coordsize="12255,230" o:gfxdata="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">
+                    <v:shapetype id="_x0000_t34" coordsize="21600,21600" o:spt="34" o:oned="t" adj="10800" path="m,l@0,0@0,21600,21600,21600e" filled="f">
+                      <v:stroke joinstyle="miter"/>
+                      <v:formulas>
+                        <v:f eqn="val #0"/>
+                      </v:formulas>
+                      <v:path arrowok="t" fillok="f" o:connecttype="none"/>
+                      <v:handles>
+                        <v:h position="#0,center"/>
+                      </v:handles>
+                      <o:lock v:ext="edit" shapetype="t"/>
+                    </v:shapetype>
+                    <v:shape id="AutoShape 27" o:spid="_x0000_s1029" type="#_x0000_t34" style="position:absolute;left:-8;top:14978;width:1260;height:230;flip:y;visibility:visible;mso-wrap-style:square" o:connectortype="elbow" o:gfxdata="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" strokecolor="#a5a5a5"/>
+                    <v:shape id="AutoShape 28" o:spid="_x0000_s1030" type="#_x0000_t34" style="position:absolute;left:1252;top:14978;width:10995;height:230;rotation:180;visibility:visible;mso-wrap-style:square" o:connectortype="elbow" o:gfxdata="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" adj="20904" strokecolor="#a5a5a5"/>
+                  </v:group>
+                  <w10:wrap anchorx="page" anchory="margin"/>
+                </v:group>
+              </w:pict>
+            </mc:Fallback>
+          </mc:AlternateContent>
+        </w:r>
+        <w:r>
+          <w:t>Lance Janssen</w:t>
+        </w:r>
+      </w:p>
+    </w:sdtContent>
+  </w:sdt>
+</w:ftr>
+</file>
+
+<file path=word/footnotes.xml><?xml version="1.0" encoding="utf-8"?>
+<w:footnotes xmlns:wpc="http://schemas.microsoft.com/office/word/2010/wordprocessingCanvas" xmlns:cx="http://schemas.microsoft.com/office/drawing/2014/chartex" xmlns:cx1="http://schemas.microsoft.com/office/drawing/2015/9/8/chartex" xmlns:cx2="http://schemas.microsoft.com/office/drawing/2015/10/21/chartex" xmlns:cx3="http://schemas.microsoft.com/office/drawing/2016/5/9/chartex" xmlns:cx4="http://schemas.microsoft.com/office/drawing/2016/5/10/chartex" xmlns:cx5="http://schemas.microsoft.com/office/drawing/2016/5/11/chartex" xmlns:cx6="http://schemas.microsoft.com/office/drawing/2016/5/12/chartex" xmlns:cx7="http://schemas.microsoft.com/office/drawing/2016/5/13/chartex" xmlns:cx8="http://schemas.microsoft.com/office/drawing/2016/5/14/chartex" xmlns:mc="http://schemas.openxmlformats.org/markup-compatibility/2006" xmlns:aink="http://schemas.microsoft.com/office/drawing/2016/ink" xmlns:am3d="http://schemas.microsoft.com/office/drawing/2017/model3d" xmlns:o="urn:schemas-microsoft-com:office:office" xmlns:r="http://schemas.openxmlformats.org/officeDocument/2006/relationships" xmlns:m="http://schemas.openxmlformats.org/officeDocument/2006/math" xmlns:v="urn:schemas-microsoft-com:vml" xmlns:wp14="http://schemas.microsoft.com/office/word/2010/wordprocessingDrawing" xmlns:wp="http://schemas.openxmlformats.org/drawingml/2006/wordprocessingDrawing" xmlns:w10="urn:schemas-microsoft-com:office:word" xmlns:w="http://schemas.openxmlformats.org/wordprocessingml/2006/main" xmlns:w14="http://schemas.microsoft.com/office/word/2010/wordml" xmlns:w15="http://schemas.microsoft.com/office/word/2012/wordml" xmlns:w16cex="http://schemas.microsoft.com/office/word/2018/wordml/cex" xmlns:w16cid="http://schemas.microsoft.com/office/word/2016/wordml/cid" xmlns:w16="http://schemas.microsoft.com/office/word/2018/wordml" xmlns:w16se="http://schemas.microsoft.com/office/word/2015/wordml/symex" xmlns:wpg="http://schemas.microsoft.com/office/word/2010/wordprocessingGroup" xmlns:wpi="http://schemas.microsoft.com/office/word/2010/wordprocessingInk" xmlns:wne="http://schemas.microsoft.com/office/word/2006/wordml" xmlns:wps="http://schemas.microsoft.com/office/word/2010/wordprocessingShape" mc:Ignorable="w14 w15 w16se w16cid w16 w16cex wp14">
+  <w:footnote w:type="separator" w:id="-1">
+    <w:p>
+      <w:pPr>
+        <w:spacing w:after="0" w:line="240" w:lineRule="auto"/>
+      </w:pPr>
+      <w:r>
+        <w:separator/>
+      </w:r>
+    </w:p>
+  </w:footnote>
+  <w:footnote w:type="continuationSeparator" w:id="0">
+    <w:p>
+      <w:pPr>
+        <w:spacing w:after="0" w:line="240" w:lineRule="auto"/>
+      </w:pPr>
+      <w:r>
+        <w:continuationSeparator/>
+      </w:r>
+    </w:p>
+  </w:footnote>
+</w:footnotes>
+</file>
+
+<file path=word/header1.xml><?xml version="1.0" encoding="utf-8"?>
+<w:hdr xmlns:wpc="http://schemas.microsoft.com/office/word/2010/wordprocessingCanvas" xmlns:cx="http://schemas.microsoft.com/office/drawing/2014/chartex" xmlns:cx1="http://schemas.microsoft.com/office/drawing/2015/9/8/chartex" xmlns:cx2="http://schemas.microsoft.com/office/drawing/2015/10/21/chartex" xmlns:cx3="http://schemas.microsoft.com/office/drawing/2016/5/9/chartex" xmlns:cx4="http://schemas.microsoft.com/office/drawing/2016/5/10/chartex" xmlns:cx5="http://schemas.microsoft.com/office/drawing/2016/5/11/chartex" xmlns:cx6="http://schemas.microsoft.com/office/drawing/2016/5/12/chartex" xmlns:cx7="http://schemas.microsoft.com/office/drawing/2016/5/13/chartex" xmlns:cx8="http://schemas.microsoft.com/office/drawing/2016/5/14/chartex" xmlns:mc="http://schemas.openxmlformats.org/markup-compatibility/2006" xmlns:aink="http://schemas.microsoft.com/office/drawing/2016/ink" xmlns:am3d="http://schemas.microsoft.com/office/drawing/2017/model3d" xmlns:o="urn:schemas-microsoft-com:office:office" xmlns:r="http://schemas.openxmlformats.org/officeDocument/2006/relationships" xmlns:m="http://schemas.openxmlformats.org/officeDocument/2006/math" xmlns:v="urn:schemas-microsoft-com:vml" xmlns:wp14="http://schemas.microsoft.com/office/word/2010/wordprocessingDrawing" xmlns:wp="http://schemas.openxmlformats.org/drawingml/2006/wordprocessingDrawing" xmlns:w10="urn:schemas-microsoft-com:office:word" xmlns:w="http://schemas.openxmlformats.org/wordprocessingml/2006/main" xmlns:w14="http://schemas.microsoft.com/office/word/2010/wordml" xmlns:w15="http://schemas.microsoft.com/office/word/2012/wordml" xmlns:w16cex="http://schemas.microsoft.com/office/word/2018/wordml/cex" xmlns:w16cid="http://schemas.microsoft.com/office/word/2016/wordml/cid" xmlns:w16="http://schemas.microsoft.com/office/word/2018/wordml" xmlns:w16se="http://schemas.microsoft.com/office/word/2015/wordml/symex" xmlns:wpg="http://schemas.microsoft.com/office/word/2010/wordprocessingGroup" xmlns:wpi="http://schemas.microsoft.com/office/word/2010/wordprocessingInk" xmlns:wne="http://schemas.microsoft.com/office/word/2006/wordml" xmlns:wps="http://schemas.microsoft.com/office/word/2010/wordprocessingShape" mc:Ignorable="w14 w15 w16se w16cid w16 w16cex wp14">
+  <w:p>
+    <w:pPr>
+      <w:pStyle w:val="Header"/>
+    </w:pPr>
+    <w:r>
+      <w:tab/>
+    </w:r>
+    <w:r>
+      <w:tab/>
+      <w:t>September 2020</w:t>
+    </w:r>
+  </w:p>
+</w:hdr>
 </file>
 
 <file path=word/numbering.xml><?xml version="1.0" encoding="utf-8"?>
@@ -2957,6 +3351,123 @@
       <w:lang w:val="en-GB"/>
     </w:rPr>
   </w:style>
+  <w:style w:type="paragraph" w:styleId="Title">
+    <w:name w:val="Title"/>
+    <w:basedOn w:val="Normal"/>
+    <w:next w:val="Normal"/>
+    <w:link w:val="TitleChar"/>
+    <w:uiPriority w:val="10"/>
+    <w:qFormat/>
+    <w:rsid w:val="00350167"/>
+    <w:pPr>
+      <w:spacing w:after="0" w:line="240" w:lineRule="auto"/>
+      <w:contextualSpacing/>
+    </w:pPr>
+    <w:rPr>
+      <w:rFonts w:asciiTheme="majorHAnsi" w:eastAsiaTheme="majorEastAsia" w:hAnsiTheme="majorHAnsi" w:cstheme="majorBidi"/>
+      <w:spacing w:val="-10"/>
+      <w:kern w:val="28"/>
+      <w:sz w:val="56"/>
+      <w:szCs w:val="56"/>
+    </w:rPr>
+  </w:style>
+  <w:style w:type="character" w:customStyle="1" w:styleId="TitleChar">
+    <w:name w:val="Title Char"/>
+    <w:basedOn w:val="DefaultParagraphFont"/>
+    <w:link w:val="Title"/>
+    <w:uiPriority w:val="10"/>
+    <w:rsid w:val="00350167"/>
+    <w:rPr>
+      <w:rFonts w:asciiTheme="majorHAnsi" w:eastAsiaTheme="majorEastAsia" w:hAnsiTheme="majorHAnsi" w:cstheme="majorBidi"/>
+      <w:spacing w:val="-10"/>
+      <w:kern w:val="28"/>
+      <w:sz w:val="56"/>
+      <w:szCs w:val="56"/>
+      <w:lang w:val="en-GB"/>
+    </w:rPr>
+  </w:style>
+  <w:style w:type="paragraph" w:styleId="Header">
+    <w:name w:val="header"/>
+    <w:basedOn w:val="Normal"/>
+    <w:link w:val="HeaderChar"/>
+    <w:uiPriority w:val="99"/>
+    <w:unhideWhenUsed/>
+    <w:rsid w:val="00350167"/>
+    <w:pPr>
+      <w:tabs>
+        <w:tab w:val="center" w:pos="4513"/>
+        <w:tab w:val="right" w:pos="9026"/>
+      </w:tabs>
+      <w:spacing w:after="0" w:line="240" w:lineRule="auto"/>
+    </w:pPr>
+  </w:style>
+  <w:style w:type="character" w:customStyle="1" w:styleId="HeaderChar">
+    <w:name w:val="Header Char"/>
+    <w:basedOn w:val="DefaultParagraphFont"/>
+    <w:link w:val="Header"/>
+    <w:uiPriority w:val="99"/>
+    <w:rsid w:val="00350167"/>
+    <w:rPr>
+      <w:lang w:val="en-GB"/>
+    </w:rPr>
+  </w:style>
+  <w:style w:type="paragraph" w:styleId="Footer">
+    <w:name w:val="footer"/>
+    <w:basedOn w:val="Normal"/>
+    <w:link w:val="FooterChar"/>
+    <w:uiPriority w:val="99"/>
+    <w:unhideWhenUsed/>
+    <w:rsid w:val="00350167"/>
+    <w:pPr>
+      <w:tabs>
+        <w:tab w:val="center" w:pos="4513"/>
+        <w:tab w:val="right" w:pos="9026"/>
+      </w:tabs>
+      <w:spacing w:after="0" w:line="240" w:lineRule="auto"/>
+    </w:pPr>
+  </w:style>
+  <w:style w:type="character" w:customStyle="1" w:styleId="FooterChar">
+    <w:name w:val="Footer Char"/>
+    <w:basedOn w:val="DefaultParagraphFont"/>
+    <w:link w:val="Footer"/>
+    <w:uiPriority w:val="99"/>
+    <w:rsid w:val="00350167"/>
+    <w:rPr>
+      <w:lang w:val="en-GB"/>
+    </w:rPr>
+  </w:style>
+  <w:style w:type="paragraph" w:styleId="Subtitle">
+    <w:name w:val="Subtitle"/>
+    <w:basedOn w:val="Normal"/>
+    <w:next w:val="Normal"/>
+    <w:link w:val="SubtitleChar"/>
+    <w:uiPriority w:val="11"/>
+    <w:qFormat/>
+    <w:rsid w:val="00350167"/>
+    <w:pPr>
+      <w:numPr>
+        <w:ilvl w:val="1"/>
+      </w:numPr>
+    </w:pPr>
+    <w:rPr>
+      <w:rFonts w:eastAsiaTheme="minorEastAsia"/>
+      <w:color w:val="5A5A5A" w:themeColor="text1" w:themeTint="A5"/>
+      <w:spacing w:val="15"/>
+    </w:rPr>
+  </w:style>
+  <w:style w:type="character" w:customStyle="1" w:styleId="SubtitleChar">
+    <w:name w:val="Subtitle Char"/>
+    <w:basedOn w:val="DefaultParagraphFont"/>
+    <w:link w:val="Subtitle"/>
+    <w:uiPriority w:val="11"/>
+    <w:rsid w:val="00350167"/>
+    <w:rPr>
+      <w:rFonts w:eastAsiaTheme="minorEastAsia"/>
+      <w:color w:val="5A5A5A" w:themeColor="text1" w:themeTint="A5"/>
+      <w:spacing w:val="15"/>
+      <w:lang w:val="en-GB"/>
+    </w:rPr>
+  </w:style>
 </w:styles>
 </file>
 

</xml_diff>

<commit_message>
analyser and compiler error refactoring
</commit_message>
<xml_diff>
--- a/dev-docs.docx
+++ b/dev-docs.docx
@@ -31,19 +31,21 @@
         <w:t>YAPL-Programmers use the YAPL-Compiler to translate their YAPL code to JVM bytecode. The YAPL-Programmers get the produced JVM bytecode and can then ship it to the</w:t>
       </w:r>
       <w:r>
-        <w:t xml:space="preserve"> users of their software</w:t>
+        <w:t xml:space="preserve"> users of their </w:t>
+      </w:r>
+      <w:proofErr w:type="gramStart"/>
+      <w:r>
+        <w:t>software</w:t>
       </w:r>
       <w:r>
         <w:t>,</w:t>
       </w:r>
       <w:r>
-        <w:t xml:space="preserve"> or run it on the JVM, which allows </w:t>
-      </w:r>
-      <w:r>
-        <w:t>people</w:t>
-      </w:r>
-      <w:r>
-        <w:t xml:space="preserve"> to execute JVM bytecode.</w:t>
+        <w:t xml:space="preserve"> or</w:t>
+      </w:r>
+      <w:proofErr w:type="gramEnd"/>
+      <w:r>
+        <w:t xml:space="preserve"> run it on the JVM.</w:t>
       </w:r>
     </w:p>
     <w:p>
@@ -796,8 +798,8 @@
           <w:noProof/>
         </w:rPr>
         <w:drawing>
-          <wp:inline distT="0" distB="0" distL="0" distR="0" wp14:anchorId="3D016EEB" wp14:editId="4000298E">
-            <wp:extent cx="5731509" cy="3328430"/>
+          <wp:inline distT="0" distB="0" distL="0" distR="0" wp14:anchorId="3D016EEB" wp14:editId="14C4A8F1">
+            <wp:extent cx="5731508" cy="3328430"/>
             <wp:effectExtent l="0" t="0" r="3175" b="5715"/>
             <wp:docPr id="3" name="Picture 3"/>
             <wp:cNvGraphicFramePr>
@@ -825,7 +827,7 @@
                   <pic:spPr>
                     <a:xfrm>
                       <a:off x="0" y="0"/>
-                      <a:ext cx="5731509" cy="3328430"/>
+                      <a:ext cx="5731508" cy="3328430"/>
                     </a:xfrm>
                     <a:prstGeom prst="rect">
                       <a:avLst/>
@@ -1691,6 +1693,7 @@
         <w:docPartUnique/>
       </w:docPartObj>
     </w:sdtPr>
+    <w:sdtEndPr/>
     <w:sdtContent>
       <w:p>
         <w:pPr>
@@ -2813,7 +2816,7 @@
         <w:rFonts w:asciiTheme="minorHAnsi" w:eastAsiaTheme="minorHAnsi" w:hAnsiTheme="minorHAnsi" w:cstheme="minorBidi"/>
         <w:sz w:val="22"/>
         <w:szCs w:val="22"/>
-        <w:lang w:eastAsia="en-US" w:bidi="ar-SA"/>
+        <w:lang w:val="en-GB" w:eastAsia="en-US" w:bidi="ar-SA"/>
       </w:rPr>
     </w:rPrDefault>
     <w:pPrDefault>
@@ -3207,9 +3210,6 @@
     <w:pPr>
       <w:jc w:val="both"/>
     </w:pPr>
-    <w:rPr>
-      <w:lang w:val="en-GB"/>
-    </w:rPr>
   </w:style>
   <w:style w:type="paragraph" w:styleId="Heading1">
     <w:name w:val="heading 1"/>

</xml_diff>